<commit_message>
PDF with signature uploaded
</commit_message>
<xml_diff>
--- a/21092017 Til studerende der i efteråret 2018 udfører forprojekt til bachelorprojekt.docx
+++ b/21092017 Til studerende der i efteråret 2018 udfører forprojekt til bachelorprojekt.docx
@@ -902,8 +902,10 @@
             </w:r>
             <w:proofErr w:type="spellEnd"/>
             <w:r>
-              <w:t xml:space="preserve"> Audio- and Video-Playback System:</w:t>
+              <w:t xml:space="preserve"> Audio- and Video-Playback System</w:t>
             </w:r>
+            <w:bookmarkStart w:id="0" w:name="_GoBack"/>
+            <w:bookmarkEnd w:id="0"/>
           </w:p>
         </w:tc>
       </w:tr>
@@ -1186,8 +1188,6 @@
               </w:rPr>
               <w:t>Underskrift</w:t>
             </w:r>
-            <w:bookmarkStart w:id="0" w:name="_GoBack"/>
-            <w:bookmarkEnd w:id="0"/>
           </w:p>
         </w:tc>
       </w:tr>
@@ -1442,6 +1442,7 @@
     <w:lsdException w:name="HTML Sample" w:semiHidden="1" w:unhideWhenUsed="1"/>
     <w:lsdException w:name="HTML Typewriter" w:semiHidden="1" w:unhideWhenUsed="1"/>
     <w:lsdException w:name="HTML Variable" w:semiHidden="1" w:unhideWhenUsed="1"/>
+    <w:lsdException w:name="Normal Table" w:semiHidden="1" w:unhideWhenUsed="1"/>
     <w:lsdException w:name="annotation subject" w:semiHidden="1" w:unhideWhenUsed="1"/>
     <w:lsdException w:name="No List" w:semiHidden="1" w:unhideWhenUsed="1"/>
     <w:lsdException w:name="Outline List 1" w:semiHidden="1" w:unhideWhenUsed="1"/>
@@ -1485,8 +1486,10 @@
     <w:lsdException w:name="Table Elegant" w:semiHidden="1" w:unhideWhenUsed="1"/>
     <w:lsdException w:name="Table Professional" w:semiHidden="1" w:unhideWhenUsed="1"/>
     <w:lsdException w:name="Table Subtle 1" w:semiHidden="1" w:unhideWhenUsed="1"/>
+    <w:lsdException w:name="Table Subtle 2" w:semiHidden="1" w:unhideWhenUsed="1"/>
     <w:lsdException w:name="Table Web 1" w:semiHidden="1" w:unhideWhenUsed="1"/>
     <w:lsdException w:name="Table Web 2" w:semiHidden="1" w:unhideWhenUsed="1"/>
+    <w:lsdException w:name="Table Web 3" w:semiHidden="1" w:unhideWhenUsed="1"/>
     <w:lsdException w:name="Balloon Text" w:semiHidden="1" w:unhideWhenUsed="1"/>
     <w:lsdException w:name="Table Grid" w:uiPriority="59"/>
     <w:lsdException w:name="Table Theme" w:semiHidden="1" w:unhideWhenUsed="1"/>

</xml_diff>